<commit_message>
finished initial draft of scope document
</commit_message>
<xml_diff>
--- a/Documentation/ScopeDocument.docx
+++ b/Documentation/ScopeDocument.docx
@@ -2074,8 +2074,10 @@
           <w:ilvl w:val="0"/>
           <w:numId w:val="1"/>
         </w:numPr>
-      </w:pPr>
-      <w:r>
+        <w:rPr/>
+      </w:pPr>
+      <w:r>
+        <w:rPr/>
         <w:t>The app is expected to work on Android Pie (9) and later.</w:t>
       </w:r>
     </w:p>
@@ -2720,7 +2722,7 @@
         <w:br/>
       </w:r>
     </w:p>
-    <w:p xmlns:wp14="http://schemas.microsoft.com/office/word/2010/wordml" wp14:textId="77777777">
+    <w:p xmlns:wp14="http://schemas.microsoft.com/office/word/2010/wordml" wp14:textId="60842A53">
       <w:pPr>
         <w:pStyle w:val="ListParagraph"/>
         <w:numPr>
@@ -2728,30 +2730,62 @@
           <w:numId w:val="1"/>
         </w:numPr>
         <w:rPr>
-          <w:i/>
+          <w:i w:val="1"/>
+          <w:iCs w:val="1"/>
         </w:rPr>
       </w:pPr>
       <w:r>
         <w:rPr>
-          <w:i/>
+          <w:i w:val="1"/>
+          <w:iCs w:val="1"/>
         </w:rPr>
-        <w:t>Analysis/Design phase of the project will be completed on or prior to 13</w:t>
+        <w:t xml:space="preserve">Analysis/Design phase of the project will be completed on or prior to </w:t>
       </w:r>
       <w:r>
         <w:rPr>
-          <w:i/>
+          <w:i w:val="1"/>
+          <w:iCs w:val="1"/>
+        </w:rPr>
+        <w:t>7</w:t>
+      </w:r>
+      <w:r>
+        <w:rPr>
+          <w:i w:val="1"/>
+          <w:iCs w:val="1"/>
           <w:vertAlign w:val="superscript"/>
         </w:rPr>
         <w:t>th</w:t>
       </w:r>
       <w:r>
         <w:rPr>
-          <w:i/>
+          <w:i w:val="1"/>
+          <w:iCs w:val="1"/>
         </w:rPr>
-        <w:t xml:space="preserve"> August 2014</w:t>
-      </w:r>
-    </w:p>
-    <w:p xmlns:wp14="http://schemas.microsoft.com/office/word/2010/wordml" wp14:textId="77777777">
+        <w:t xml:space="preserve"> </w:t>
+      </w:r>
+      <w:r>
+        <w:rPr>
+          <w:i w:val="1"/>
+          <w:iCs w:val="1"/>
+        </w:rPr>
+        <w:t>September</w:t>
+      </w:r>
+      <w:r>
+        <w:rPr>
+          <w:i w:val="1"/>
+          <w:iCs w:val="1"/>
+        </w:rPr>
+        <w:t xml:space="preserve"> 20</w:t>
+      </w:r>
+      <w:r>
+        <w:rPr>
+          <w:i w:val="1"/>
+          <w:iCs w:val="1"/>
+        </w:rPr>
+        <w:t>20</w:t>
+      </w:r>
+    </w:p>
+    <w:p xmlns:wp14="http://schemas.microsoft.com/office/word/2010/wordml" wp14:textId="57137C62">
       <w:pPr>
         <w:pStyle w:val="ListParagraph"/>
         <w:numPr>
@@ -2759,30 +2793,70 @@
           <w:numId w:val="1"/>
         </w:numPr>
         <w:rPr>
-          <w:i/>
+          <w:i w:val="1"/>
+          <w:iCs w:val="1"/>
         </w:rPr>
       </w:pPr>
       <w:r>
         <w:rPr>
-          <w:i/>
+          <w:i w:val="1"/>
+          <w:iCs w:val="1"/>
         </w:rPr>
-        <w:t>Development/Build Phase of the project will be completed on or prior to 1</w:t>
+        <w:t xml:space="preserve">Development/Build Phase of the project will be completed on or prior to </w:t>
       </w:r>
       <w:r>
         <w:rPr>
-          <w:i/>
+          <w:i w:val="1"/>
+          <w:iCs w:val="1"/>
+        </w:rPr>
+        <w:t>6</w:t>
+      </w:r>
+      <w:r>
+        <w:rPr>
+          <w:i w:val="1"/>
+          <w:iCs w:val="1"/>
           <w:vertAlign w:val="superscript"/>
         </w:rPr>
-        <w:t>st</w:t>
+        <w:t>t</w:t>
       </w:r>
       <w:r>
         <w:rPr>
-          <w:i/>
+          <w:i w:val="1"/>
+          <w:iCs w:val="1"/>
+          <w:vertAlign w:val="superscript"/>
         </w:rPr>
-        <w:t xml:space="preserve"> October 2014</w:t>
-      </w:r>
-    </w:p>
-    <w:p xmlns:wp14="http://schemas.microsoft.com/office/word/2010/wordml" wp14:textId="77777777">
+        <w:t>h</w:t>
+      </w:r>
+      <w:r>
+        <w:rPr>
+          <w:i w:val="1"/>
+          <w:iCs w:val="1"/>
+        </w:rPr>
+        <w:t xml:space="preserve"> </w:t>
+      </w:r>
+      <w:r>
+        <w:rPr>
+          <w:i w:val="1"/>
+          <w:iCs w:val="1"/>
+        </w:rPr>
+        <w:t>November</w:t>
+      </w:r>
+      <w:r>
+        <w:rPr>
+          <w:i w:val="1"/>
+          <w:iCs w:val="1"/>
+        </w:rPr>
+        <w:t xml:space="preserve"> 2</w:t>
+      </w:r>
+      <w:r>
+        <w:rPr>
+          <w:i w:val="1"/>
+          <w:iCs w:val="1"/>
+        </w:rPr>
+        <w:t>020</w:t>
+      </w:r>
+    </w:p>
+    <w:p xmlns:wp14="http://schemas.microsoft.com/office/word/2010/wordml" wp14:textId="1F91E064">
       <w:pPr>
         <w:pStyle w:val="ListParagraph"/>
         <w:numPr>
@@ -2790,30 +2864,40 @@
           <w:numId w:val="1"/>
         </w:numPr>
         <w:rPr>
-          <w:i/>
+          <w:i w:val="1"/>
+          <w:iCs w:val="1"/>
         </w:rPr>
       </w:pPr>
       <w:r>
         <w:rPr>
-          <w:i/>
+          <w:i w:val="1"/>
+          <w:iCs w:val="1"/>
         </w:rPr>
-        <w:t>Testing Phase of the project will be completed on or prior to 1</w:t>
+        <w:t xml:space="preserve">Testing Phase of the project will be completed on or prior to </w:t>
       </w:r>
       <w:r>
         <w:rPr>
-          <w:i/>
-          <w:vertAlign w:val="superscript"/>
+          <w:i w:val="1"/>
+          <w:iCs w:val="1"/>
         </w:rPr>
-        <w:t>st</w:t>
+        <w:t>14th</w:t>
       </w:r>
       <w:r>
         <w:rPr>
-          <w:i/>
+          <w:i w:val="1"/>
+          <w:iCs w:val="1"/>
         </w:rPr>
-        <w:t xml:space="preserve"> November 2014</w:t>
-      </w:r>
-    </w:p>
-    <w:p xmlns:wp14="http://schemas.microsoft.com/office/word/2010/wordml" wp14:textId="77777777">
+        <w:t xml:space="preserve"> November 20</w:t>
+      </w:r>
+      <w:r>
+        <w:rPr>
+          <w:i w:val="1"/>
+          <w:iCs w:val="1"/>
+        </w:rPr>
+        <w:t>20</w:t>
+      </w:r>
+    </w:p>
+    <w:p xmlns:wp14="http://schemas.microsoft.com/office/word/2010/wordml" wp14:textId="149FCD2A">
       <w:pPr>
         <w:pStyle w:val="ListParagraph"/>
         <w:numPr>
@@ -2821,142 +2905,228 @@
           <w:numId w:val="1"/>
         </w:numPr>
         <w:rPr>
-          <w:i/>
+          <w:i w:val="1"/>
+          <w:iCs w:val="1"/>
         </w:rPr>
       </w:pPr>
       <w:r>
         <w:rPr>
-          <w:i/>
+          <w:i w:val="1"/>
+          <w:iCs w:val="1"/>
         </w:rPr>
-        <w:t>Deployment Phase of the project will be completed on or prior to 20</w:t>
+        <w:t xml:space="preserve">Deployment Phase of the project will be completed on or prior to </w:t>
       </w:r>
       <w:r>
         <w:rPr>
-          <w:i/>
-          <w:vertAlign w:val="superscript"/>
+          <w:i w:val="1"/>
+          <w:iCs w:val="1"/>
         </w:rPr>
-        <w:t>th</w:t>
+        <w:t>21st</w:t>
       </w:r>
       <w:r>
         <w:rPr>
-          <w:i/>
+          <w:i w:val="1"/>
+          <w:iCs w:val="1"/>
         </w:rPr>
-        <w:t xml:space="preserve"> November 2014</w:t>
+        <w:t xml:space="preserve"> November 20</w:t>
+      </w:r>
+      <w:r>
+        <w:rPr>
+          <w:i w:val="1"/>
+          <w:iCs w:val="1"/>
+        </w:rPr>
+        <w:t>20</w:t>
+      </w:r>
+    </w:p>
+    <w:p>
+      <w:pPr>
+        <w:pStyle w:val="Normal"/>
+        <w:jc w:val="both"/>
+        <w:rPr>
+          <w:i w:val="0"/>
+          <w:iCs w:val="0"/>
+        </w:rPr>
+      </w:pPr>
+      <w:r>
+        <w:rPr>
+          <w:i w:val="0"/>
+          <w:iCs w:val="0"/>
+        </w:rPr>
+        <w:t>As stated in in the Constraints section, it is expected that some slowdown in the development phase may occur due to holidays and mi</w:t>
+      </w:r>
+      <w:r>
+        <w:rPr>
+          <w:i w:val="0"/>
+          <w:iCs w:val="0"/>
+        </w:rPr>
+        <w:t>d-semester breaks. The schedule will be adjusted as needed, but the date of deployment phase should not change.</w:t>
       </w:r>
     </w:p>
     <w:p xmlns:wp14="http://schemas.microsoft.com/office/word/2010/wordml" wp14:textId="77777777">
-      <w:r>
-        <w:t>Due to</w:t>
-      </w:r>
-      <w:r>
-        <w:t xml:space="preserve"> the nature of the project, the above stated</w:t>
-      </w:r>
-      <w:r>
-        <w:t xml:space="preserve"> dates are only an initial estimate. Any changes to these milestones will be forwarded to the Lecturer and Client at </w:t>
-      </w:r>
-      <w:r>
-        <w:lastRenderedPageBreak/>
-        <w:t>least 7 days in advance</w:t>
-      </w:r>
-      <w:r>
-        <w:t xml:space="preserve"> and upda</w:t>
-      </w:r>
-      <w:r>
-        <w:t xml:space="preserve">ted accordingly on the Project </w:t>
-      </w:r>
-      <w:r>
-        <w:t>Schedule</w:t>
-      </w:r>
-      <w:r>
-        <w:t xml:space="preserve"> upon approval</w:t>
-      </w:r>
-      <w:r>
-        <w:t>.</w:t>
-      </w:r>
-    </w:p>
-    <w:p xmlns:wp14="http://schemas.microsoft.com/office/word/2010/wordml" wp14:textId="77777777">
       <w:pPr>
         <w:pStyle w:val="Heading1"/>
       </w:pPr>
       <w:bookmarkStart w:name="_Toc394569861" w:id="14"/>
       <w:r>
+        <w:rPr/>
         <w:t>Project Approach</w:t>
       </w:r>
+      <w:r>
+        <w:br/>
+      </w:r>
       <w:bookmarkEnd w:id="14"/>
-      <w:r>
-        <w:br/>
-      </w:r>
-    </w:p>
-    <w:p xmlns:wp14="http://schemas.microsoft.com/office/word/2010/wordml" wp14:textId="77777777">
+    </w:p>
+    <w:p>
       <w:pPr>
         <w:pStyle w:val="ListParagraph"/>
         <w:numPr>
           <w:ilvl w:val="0"/>
           <w:numId w:val="1"/>
         </w:numPr>
-      </w:pPr>
-      <w:r>
-        <w:t xml:space="preserve">Analysis of the </w:t>
-      </w:r>
-      <w:r>
-        <w:t>p</w:t>
-      </w:r>
-      <w:r>
-        <w:t>roject(s)</w:t>
-      </w:r>
-    </w:p>
-    <w:p xmlns:wp14="http://schemas.microsoft.com/office/word/2010/wordml" wp14:textId="77777777">
+        <w:bidi w:val="0"/>
+        <w:spacing w:before="0" w:beforeAutospacing="off" w:after="0" w:afterAutospacing="off" w:line="276" w:lineRule="auto"/>
+        <w:ind w:left="720" w:right="0" w:hanging="360"/>
+        <w:jc w:val="left"/>
+        <w:rPr>
+          <w:rFonts w:ascii="Century Gothic" w:hAnsi="Century Gothic" w:eastAsia="Century Gothic" w:cs="Century Gothic" w:asciiTheme="minorAscii" w:hAnsiTheme="minorAscii" w:eastAsiaTheme="minorAscii" w:cstheme="minorAscii"/>
+          <w:sz w:val="22"/>
+          <w:szCs w:val="22"/>
+        </w:rPr>
+      </w:pPr>
+      <w:r>
+        <w:rPr/>
+        <w:t>Analysis of the requirements</w:t>
+      </w:r>
+    </w:p>
+    <w:p>
       <w:pPr>
         <w:pStyle w:val="ListParagraph"/>
         <w:numPr>
           <w:ilvl w:val="0"/>
           <w:numId w:val="1"/>
         </w:numPr>
-      </w:pPr>
-      <w:r>
-        <w:t xml:space="preserve">Design of the </w:t>
-      </w:r>
-      <w:r>
-        <w:t>p</w:t>
-      </w:r>
-      <w:r>
-        <w:t>roject(s) by way of prototyping and wireframes.</w:t>
-      </w:r>
-    </w:p>
-    <w:p xmlns:wp14="http://schemas.microsoft.com/office/word/2010/wordml" wp14:textId="77777777">
+        <w:bidi w:val="0"/>
+        <w:spacing w:before="0" w:beforeAutospacing="off" w:after="0" w:afterAutospacing="off" w:line="276" w:lineRule="auto"/>
+        <w:ind w:left="720" w:right="0" w:hanging="360"/>
+        <w:jc w:val="left"/>
+        <w:rPr>
+          <w:sz w:val="22"/>
+          <w:szCs w:val="22"/>
+        </w:rPr>
+      </w:pPr>
+      <w:r>
+        <w:rPr/>
+        <w:t>Design, mock-ups and/or wireframes based on the style guide provided</w:t>
+      </w:r>
+    </w:p>
+    <w:p>
       <w:pPr>
         <w:pStyle w:val="ListParagraph"/>
         <w:numPr>
           <w:ilvl w:val="0"/>
           <w:numId w:val="1"/>
         </w:numPr>
-      </w:pPr>
-      <w:r>
-        <w:t>Using existing database infrastructure to retrieve information for the applications.</w:t>
-      </w:r>
-    </w:p>
-    <w:p xmlns:wp14="http://schemas.microsoft.com/office/word/2010/wordml" wp14:textId="77777777">
+        <w:bidi w:val="0"/>
+        <w:spacing w:before="0" w:beforeAutospacing="off" w:after="0" w:afterAutospacing="off" w:line="276" w:lineRule="auto"/>
+        <w:ind w:left="720" w:right="0" w:hanging="360"/>
+        <w:jc w:val="left"/>
+        <w:rPr>
+          <w:sz w:val="22"/>
+          <w:szCs w:val="22"/>
+        </w:rPr>
+      </w:pPr>
+      <w:r>
+        <w:rPr/>
+        <w:t>Additions to the database and ASP.NET Core API previously developed to take images into account</w:t>
+      </w:r>
+    </w:p>
+    <w:p>
       <w:pPr>
         <w:pStyle w:val="ListParagraph"/>
         <w:numPr>
           <w:ilvl w:val="0"/>
           <w:numId w:val="1"/>
         </w:numPr>
-      </w:pPr>
-      <w:r>
-        <w:t>Development of the applications including a game.</w:t>
-      </w:r>
-    </w:p>
-    <w:p xmlns:wp14="http://schemas.microsoft.com/office/word/2010/wordml" wp14:textId="77777777">
+        <w:bidi w:val="0"/>
+        <w:spacing w:before="0" w:beforeAutospacing="off" w:after="0" w:afterAutospacing="off" w:line="276" w:lineRule="auto"/>
+        <w:ind w:left="720" w:right="0" w:hanging="360"/>
+        <w:jc w:val="left"/>
+        <w:rPr>
+          <w:sz w:val="22"/>
+          <w:szCs w:val="22"/>
+        </w:rPr>
+      </w:pPr>
+      <w:r>
+        <w:rPr/>
+        <w:t>Development of the Python API to process images uploaded by users</w:t>
+      </w:r>
+    </w:p>
+    <w:p>
       <w:pPr>
         <w:pStyle w:val="ListParagraph"/>
         <w:numPr>
           <w:ilvl w:val="0"/>
           <w:numId w:val="1"/>
         </w:numPr>
-      </w:pPr>
-      <w:r>
-        <w:t>Deployment of the final applications.</w:t>
+        <w:bidi w:val="0"/>
+        <w:spacing w:before="0" w:beforeAutospacing="off" w:after="0" w:afterAutospacing="off" w:line="276" w:lineRule="auto"/>
+        <w:ind w:left="720" w:right="0" w:hanging="360"/>
+        <w:jc w:val="left"/>
+        <w:rPr>
+          <w:sz w:val="22"/>
+          <w:szCs w:val="22"/>
+        </w:rPr>
+      </w:pPr>
+      <w:r>
+        <w:rPr/>
+        <w:t>Development of the Android app</w:t>
+      </w:r>
+    </w:p>
+    <w:p>
+      <w:pPr>
+        <w:pStyle w:val="ListParagraph"/>
+        <w:numPr>
+          <w:ilvl w:val="0"/>
+          <w:numId w:val="1"/>
+        </w:numPr>
+        <w:bidi w:val="0"/>
+        <w:spacing w:before="0" w:beforeAutospacing="off" w:after="0" w:afterAutospacing="off" w:line="276" w:lineRule="auto"/>
+        <w:ind w:left="720" w:right="0" w:hanging="360"/>
+        <w:jc w:val="left"/>
+        <w:rPr>
+          <w:sz w:val="22"/>
+          <w:szCs w:val="22"/>
+        </w:rPr>
+      </w:pPr>
+      <w:r>
+        <w:rPr/>
+        <w:t>Tests</w:t>
+      </w:r>
+    </w:p>
+    <w:p>
+      <w:pPr>
+        <w:pStyle w:val="ListParagraph"/>
+        <w:numPr>
+          <w:ilvl w:val="0"/>
+          <w:numId w:val="1"/>
+        </w:numPr>
+        <w:bidi w:val="0"/>
+        <w:spacing w:before="0" w:beforeAutospacing="off" w:after="200" w:afterAutospacing="off" w:line="276" w:lineRule="auto"/>
+        <w:ind w:left="720" w:right="0" w:hanging="360"/>
+        <w:jc w:val="left"/>
+        <w:rPr>
+          <w:rFonts w:ascii="Century Gothic" w:hAnsi="Century Gothic" w:eastAsia="Century Gothic" w:cs="Century Gothic" w:asciiTheme="minorAscii" w:hAnsiTheme="minorAscii" w:eastAsiaTheme="minorAscii" w:cstheme="minorAscii"/>
+          <w:sz w:val="22"/>
+          <w:szCs w:val="22"/>
+        </w:rPr>
+      </w:pPr>
+      <w:r>
+        <w:rPr/>
+        <w:t xml:space="preserve">Deployment of the </w:t>
+      </w:r>
+      <w:r>
+        <w:rPr/>
+        <w:t>project</w:t>
       </w:r>
     </w:p>
     <w:p xmlns:wp14="http://schemas.microsoft.com/office/word/2010/wordml" wp14:textId="77777777">
@@ -2978,19 +3148,122 @@
         <w:br/>
       </w:r>
     </w:p>
-    <w:p xmlns:wp14="http://schemas.microsoft.com/office/word/2010/wordml" wp14:textId="77777777">
-      <w:r>
-        <w:t>The primary plan will be maintained through the Project Schedule which will be updated and changed as required by the Project Manager. Dates in the schedule are subject to change depending on the needs of the project and such changes will be logged and categorized in the Change Request Log as required.</w:t>
+    <w:p xmlns:wp14="http://schemas.microsoft.com/office/word/2010/wordml" wp14:textId="0815E290">
+      <w:pPr>
+        <w:jc w:val="both"/>
+      </w:pPr>
+      <w:r>
+        <w:rPr/>
+        <w:t xml:space="preserve">As outlined in the previous section (Project Approach), developers will initially </w:t>
+      </w:r>
+      <w:r>
+        <w:rPr/>
+        <w:t>analyse the requirements of the project and research tools to aid in the implementation of the required features. They will also take some time</w:t>
+      </w:r>
+      <w:r>
+        <w:rPr/>
+        <w:t xml:space="preserve"> (as planned in the schedule)</w:t>
+      </w:r>
+      <w:r>
+        <w:rPr/>
+        <w:t xml:space="preserve"> to familiarise them</w:t>
+      </w:r>
+      <w:r>
+        <w:rPr/>
+        <w:t>selves with the libraries and frameworks (e.g. Fast API, Flutter) to be adopted in the development process.</w:t>
+      </w:r>
+      <w:r>
+        <w:rPr/>
+        <w:t xml:space="preserve"> In this initial stage, mock-ups or wireframes that reflect the desired look and feel of the app will be built</w:t>
+      </w:r>
+    </w:p>
+    <w:p xmlns:wp14="http://schemas.microsoft.com/office/word/2010/wordml" wp14:textId="35F65D08">
+      <w:pPr>
+        <w:pStyle w:val="Normal"/>
+        <w:jc w:val="both"/>
+      </w:pPr>
+      <w:r>
+        <w:rPr/>
+        <w:t>Th</w:t>
+      </w:r>
+      <w:r>
+        <w:rPr/>
+        <w:t>e development phase will then begin, starting with the Python API to process images</w:t>
+      </w:r>
+      <w:r>
+        <w:rPr/>
+        <w:t xml:space="preserve"> (by changing hair features according to user input)</w:t>
+      </w:r>
+      <w:r>
+        <w:rPr/>
+        <w:t xml:space="preserve"> </w:t>
+      </w:r>
+      <w:r>
+        <w:rPr/>
+        <w:t>and communicate with the previously built ASP.NET Core API (which handles user accounts and directly interfaces with the databa</w:t>
+      </w:r>
+      <w:r>
+        <w:rPr/>
+        <w:t xml:space="preserve">se of the project). </w:t>
+      </w:r>
+    </w:p>
+    <w:p xmlns:wp14="http://schemas.microsoft.com/office/word/2010/wordml" wp14:textId="44E8313B">
+      <w:pPr>
+        <w:pStyle w:val="Normal"/>
+        <w:jc w:val="both"/>
+      </w:pPr>
+      <w:r>
+        <w:rPr/>
+        <w:t>Once significant part of the API is completed, development of the app will start</w:t>
+      </w:r>
+      <w:r>
+        <w:rPr/>
+        <w:t xml:space="preserve">. At this point, the back-end infrastructure of the project should be nearly finished so that developers will be able to focus on the required features </w:t>
+      </w:r>
+      <w:r>
+        <w:rPr/>
+        <w:t>of the app.</w:t>
+      </w:r>
+    </w:p>
+    <w:p xmlns:wp14="http://schemas.microsoft.com/office/word/2010/wordml" wp14:textId="11AFEC47">
+      <w:pPr>
+        <w:pStyle w:val="Normal"/>
+        <w:jc w:val="both"/>
+      </w:pPr>
+      <w:r>
+        <w:rPr/>
+        <w:t>After the app is completed, all the components of the project will be tested</w:t>
+      </w:r>
+      <w:r>
+        <w:rPr/>
+        <w:t xml:space="preserve"> (individually and interfacing with each other)</w:t>
+      </w:r>
+      <w:r>
+        <w:rPr/>
+        <w:t xml:space="preserve"> </w:t>
+      </w:r>
+      <w:r>
+        <w:rPr/>
+        <w:t>to ensure reliability.</w:t>
+      </w:r>
+    </w:p>
+    <w:p xmlns:wp14="http://schemas.microsoft.com/office/word/2010/wordml" wp14:textId="4A6877B6">
+      <w:pPr>
+        <w:pStyle w:val="Normal"/>
+        <w:jc w:val="both"/>
+      </w:pPr>
+      <w:r>
+        <w:rPr/>
+        <w:t xml:space="preserve">Having been tested and critical bugs having been fixed, the project should now be ready to be deployed. Developers will configure </w:t>
+      </w:r>
+      <w:r>
+        <w:rPr/>
+        <w:t>an AWS instance for this and ensure that all the components are working live.</w:t>
       </w:r>
       <w:r>
         <w:br/>
       </w:r>
       <w:r>
-        <w:rPr>
-          <w:b/>
-          <w:sz w:val="28"/>
-          <w:szCs w:val="28"/>
-        </w:rPr>
         <w:br/>
       </w:r>
       <w:r>
@@ -3000,260 +3273,654 @@
         <w:t>Scheduled Meetings</w:t>
       </w:r>
     </w:p>
+    <w:p>
+      <w:pPr>
+        <w:jc w:val="both"/>
+      </w:pPr>
+      <w:r>
+        <w:rPr/>
+        <w:t>Team meeting</w:t>
+      </w:r>
+      <w:r>
+        <w:rPr/>
+        <w:t>s</w:t>
+      </w:r>
+      <w:r>
+        <w:rPr/>
+        <w:t xml:space="preserve"> </w:t>
+      </w:r>
+      <w:r>
+        <w:rPr/>
+        <w:t>will</w:t>
+      </w:r>
+      <w:r>
+        <w:rPr/>
+        <w:t xml:space="preserve"> be held on</w:t>
+      </w:r>
+      <w:r>
+        <w:rPr/>
+        <w:t xml:space="preserve"> Mondays, Thursdays and Fridays to check the progress of each team member on their assigned tasks and help each other as needed</w:t>
+      </w:r>
+      <w:r>
+        <w:rPr/>
+        <w:t>, as well as to review each other’s code.</w:t>
+      </w:r>
+    </w:p>
+    <w:p>
+      <w:pPr>
+        <w:jc w:val="both"/>
+      </w:pPr>
+      <w:r>
+        <w:rPr/>
+        <w:t>Scrum meetings will be held on week</w:t>
+      </w:r>
+      <w:r>
+        <w:rPr/>
+        <w:t xml:space="preserve">s </w:t>
+      </w:r>
+      <w:r>
+        <w:rPr/>
+        <w:t>8</w:t>
+      </w:r>
+      <w:r>
+        <w:rPr/>
+        <w:t xml:space="preserve"> and 12</w:t>
+      </w:r>
+      <w:r>
+        <w:rPr/>
+        <w:t xml:space="preserve"> of classes</w:t>
+      </w:r>
+      <w:r>
+        <w:rPr/>
+        <w:t xml:space="preserve"> to review tasks completed on </w:t>
+      </w:r>
+      <w:r>
+        <w:rPr/>
+        <w:t>the current sprint</w:t>
+      </w:r>
+      <w:r>
+        <w:rPr/>
+        <w:t xml:space="preserve"> and discuss the next one</w:t>
+      </w:r>
+      <w:r>
+        <w:rPr/>
+        <w:t xml:space="preserve">. </w:t>
+      </w:r>
+      <w:r>
+        <w:rPr/>
+        <w:t>The specific dates will depend on the availability of the developers.</w:t>
+      </w:r>
+    </w:p>
+    <w:p xmlns:wp14="http://schemas.microsoft.com/office/word/2010/wordml" wp14:textId="0AA5BAA2">
+      <w:pPr>
+        <w:jc w:val="both"/>
+      </w:pPr>
+      <w:r>
+        <w:rPr/>
+        <w:t>Client meetings</w:t>
+      </w:r>
+      <w:r>
+        <w:rPr/>
+        <w:t xml:space="preserve"> or communication via email</w:t>
+      </w:r>
+      <w:r>
+        <w:rPr/>
+        <w:t xml:space="preserve"> </w:t>
+      </w:r>
+      <w:r>
+        <w:rPr/>
+        <w:t>to be arranged at regular intervals (3-4 weeks) subject t</w:t>
+      </w:r>
+      <w:r>
+        <w:rPr/>
+        <w:t>o availability of the client</w:t>
+      </w:r>
+      <w:r>
+        <w:rPr/>
+        <w:t>.</w:t>
+      </w:r>
+    </w:p>
     <w:p xmlns:wp14="http://schemas.microsoft.com/office/word/2010/wordml" wp14:textId="77777777">
-      <w:r>
-        <w:t xml:space="preserve">Team meeting to be held on Wednesdays prior to starting work on the project to establish </w:t>
-      </w:r>
-      <w:r>
-        <w:t>objectives for the coming week.</w:t>
+      <w:pPr>
+        <w:pStyle w:val="Heading1"/>
+      </w:pPr>
+      <w:bookmarkStart w:name="_Toc394569863" w:id="16"/>
+      <w:r>
+        <w:rPr/>
+        <w:t>Issue Management</w:t>
+      </w:r>
+      <w:bookmarkEnd w:id="16"/>
+    </w:p>
+    <w:p>
+      <w:pPr>
+        <w:pStyle w:val="Normal"/>
+      </w:pPr>
+    </w:p>
+    <w:p>
+      <w:pPr>
+        <w:pStyle w:val="Normal"/>
+        <w:jc w:val="both"/>
+      </w:pPr>
+      <w:r>
+        <w:rPr/>
+        <w:t xml:space="preserve">Issues regarding the project plan and tasks assigned will be tracked through the weekly report document written by </w:t>
+      </w:r>
+      <w:r>
+        <w:rPr/>
+        <w:t>the development team. Tasks will be tracked through Asana</w:t>
+      </w:r>
+      <w:r>
+        <w:rPr/>
+        <w:t>.</w:t>
+      </w:r>
+    </w:p>
+    <w:p>
+      <w:pPr>
+        <w:pStyle w:val="Normal"/>
+        <w:jc w:val="both"/>
+      </w:pPr>
+      <w:r>
+        <w:rPr/>
+        <w:t>Code issues will be tracked through the GitHub issues section of the project repository(</w:t>
+      </w:r>
+      <w:proofErr w:type="spellStart"/>
+      <w:r>
+        <w:rPr/>
+        <w:t>ies</w:t>
+      </w:r>
+      <w:proofErr w:type="spellEnd"/>
+      <w:r>
+        <w:rPr/>
+        <w:t>), as well as the communication channels used by the development team, such as Slack.</w:t>
+      </w:r>
+    </w:p>
+    <w:p>
+      <w:pPr>
+        <w:pStyle w:val="Normal"/>
+        <w:jc w:val="both"/>
+      </w:pPr>
+      <w:r>
+        <w:rPr/>
+        <w:t xml:space="preserve">Major issues that would require changing the project plan significantly will be discussed with the clients. </w:t>
       </w:r>
     </w:p>
     <w:p xmlns:wp14="http://schemas.microsoft.com/office/word/2010/wordml" wp14:textId="77777777">
-      <w:r>
-        <w:t>Team meeting to be held on Thursday afternoon</w:t>
-      </w:r>
-      <w:r>
+      <w:pPr>
+        <w:pStyle w:val="Heading1"/>
+      </w:pPr>
+      <w:bookmarkStart w:name="_Toc394569864" w:id="17"/>
+      <w:r>
+        <w:rPr/>
+        <w:t>Change Management</w:t>
+      </w:r>
+      <w:bookmarkEnd w:id="17"/>
+    </w:p>
+    <w:p>
+      <w:pPr>
+        <w:pStyle w:val="Normal"/>
+      </w:pPr>
+    </w:p>
+    <w:p>
+      <w:pPr>
+        <w:pStyle w:val="Normal"/>
+        <w:jc w:val="both"/>
+      </w:pPr>
+      <w:r>
+        <w:rPr/>
+        <w:t xml:space="preserve">Changes to the project and </w:t>
+      </w:r>
+      <w:r>
+        <w:rPr/>
+        <w:t>training</w:t>
+      </w:r>
+      <w:r>
+        <w:rPr/>
+        <w:t xml:space="preserve"> </w:t>
+      </w:r>
+      <w:r>
+        <w:rPr/>
+        <w:t>for the</w:t>
+      </w:r>
+      <w:r>
+        <w:rPr/>
+        <w:t xml:space="preserve"> development team will be carried out as needed</w:t>
+      </w:r>
+      <w:r>
+        <w:rPr/>
+        <w:t>.</w:t>
+      </w:r>
+    </w:p>
+    <w:p>
+      <w:pPr>
+        <w:jc w:val="both"/>
+      </w:pPr>
+      <w:r>
+        <w:rPr/>
+        <w:t xml:space="preserve">Since not everyone in the development team is familiar with the choices of technologies outlined in the project specification, upskilling will be needed for the following: </w:t>
+      </w:r>
+      <w:r>
+        <w:rPr/>
+        <w:t xml:space="preserve"> </w:t>
+      </w:r>
+    </w:p>
+    <w:p>
+      <w:pPr>
+        <w:jc w:val="both"/>
+      </w:pPr>
+      <w:r>
+        <w:rPr>
+          <w:u w:val="single"/>
+        </w:rPr>
+        <w:t>Flutter</w:t>
+      </w:r>
+      <w:r>
+        <w:rPr/>
+        <w:t xml:space="preserve">: mobile framework to be used to develop the Style Me app that uses Dart. </w:t>
+      </w:r>
+    </w:p>
+    <w:p>
+      <w:pPr>
+        <w:jc w:val="both"/>
+      </w:pPr>
+      <w:r>
+        <w:rPr>
+          <w:u w:val="single"/>
+        </w:rPr>
+        <w:t>Fast API</w:t>
+      </w:r>
+      <w:r>
+        <w:rPr/>
+        <w:t xml:space="preserve">: server-side web framework that uses Python, which will handle image uploads and the business logic to process such images through Machine Learning libraries. </w:t>
+      </w:r>
+    </w:p>
+    <w:p>
+      <w:pPr>
+        <w:jc w:val="both"/>
+      </w:pPr>
+      <w:r>
+        <w:rPr>
+          <w:u w:val="single"/>
+        </w:rPr>
+        <w:t xml:space="preserve">Cloud </w:t>
+      </w:r>
+      <w:proofErr w:type="spellStart"/>
+      <w:r>
+        <w:rPr>
+          <w:u w:val="single"/>
+        </w:rPr>
+        <w:t>Firestore</w:t>
+      </w:r>
+      <w:proofErr w:type="spellEnd"/>
+      <w:r>
+        <w:rPr>
+          <w:u w:val="single"/>
+        </w:rPr>
+        <w:t>, S3</w:t>
+      </w:r>
+      <w:r>
+        <w:rPr/>
+        <w:t xml:space="preserve">: storage solutions for the images processed by the app. </w:t>
+      </w:r>
+    </w:p>
+    <w:p>
+      <w:pPr>
+        <w:jc w:val="both"/>
+      </w:pPr>
+      <w:r>
+        <w:rPr>
+          <w:u w:val="single"/>
+        </w:rPr>
+        <w:t>GNU/Linux, Digital Ocean, AWS</w:t>
+      </w:r>
+      <w:r>
+        <w:rPr/>
+        <w:t xml:space="preserve">: production environment of the APIs consumed by the app.  </w:t>
+      </w:r>
+      <w:r>
+        <w:rPr/>
+        <w:t xml:space="preserve"> </w:t>
+      </w:r>
+    </w:p>
+    <w:p>
+      <w:pPr>
+        <w:jc w:val="both"/>
+        <w:rPr>
+          <w:u w:val="single"/>
+        </w:rPr>
+      </w:pPr>
+      <w:r>
+        <w:rPr>
+          <w:u w:val="single"/>
+        </w:rPr>
+        <w:t>Scope (impacted parties): development team.</w:t>
+      </w:r>
+      <w:r>
+        <w:rPr/>
+        <w:t xml:space="preserve"> </w:t>
+      </w:r>
+    </w:p>
+    <w:p>
+      <w:pPr>
+        <w:pStyle w:val="ListParagraph"/>
+        <w:numPr>
+          <w:ilvl w:val="0"/>
+          <w:numId w:val="3"/>
+        </w:numPr>
+        <w:jc w:val="both"/>
+        <w:rPr>
+          <w:rFonts w:ascii="Century Gothic" w:hAnsi="Century Gothic" w:eastAsia="Century Gothic" w:cs="Century Gothic" w:asciiTheme="minorAscii" w:hAnsiTheme="minorAscii" w:eastAsiaTheme="minorAscii" w:cstheme="minorAscii"/>
+          <w:sz w:val="22"/>
+          <w:szCs w:val="22"/>
+        </w:rPr>
+      </w:pPr>
+      <w:r>
+        <w:rPr/>
+        <w:t xml:space="preserve">Plan: train developers who are not familiar with these technologies with a series of tutorials gathered by other developers over 5 days. Teach them the main concepts of these technologies, provide examples and sample code for relevant use cases for this project (e.g. image upload, sending API requests).  </w:t>
+      </w:r>
+    </w:p>
+    <w:p>
+      <w:pPr>
+        <w:pStyle w:val="ListParagraph"/>
+        <w:numPr>
+          <w:ilvl w:val="0"/>
+          <w:numId w:val="3"/>
+        </w:numPr>
+        <w:jc w:val="both"/>
+        <w:rPr>
+          <w:rFonts w:ascii="Century Gothic" w:hAnsi="Century Gothic" w:eastAsia="Century Gothic" w:cs="Century Gothic" w:asciiTheme="minorAscii" w:hAnsiTheme="minorAscii" w:eastAsiaTheme="minorAscii" w:cstheme="minorAscii"/>
+          <w:sz w:val="22"/>
+          <w:szCs w:val="22"/>
+        </w:rPr>
+      </w:pPr>
+      <w:r>
+        <w:rPr/>
+        <w:t xml:space="preserve">Benefits: By the end of this upskilling period, developers who were previously not familiar with these technologies should feel comfortable writing code using them and satisfactorily complete their tasks. </w:t>
+      </w:r>
+    </w:p>
+    <w:p>
+      <w:pPr>
+        <w:pStyle w:val="ListParagraph"/>
+        <w:numPr>
+          <w:ilvl w:val="0"/>
+          <w:numId w:val="3"/>
+        </w:numPr>
+        <w:jc w:val="both"/>
+        <w:rPr>
+          <w:rFonts w:ascii="Century Gothic" w:hAnsi="Century Gothic" w:eastAsia="Century Gothic" w:cs="Century Gothic" w:asciiTheme="minorAscii" w:hAnsiTheme="minorAscii" w:eastAsiaTheme="minorAscii" w:cstheme="minorAscii"/>
+          <w:sz w:val="22"/>
+          <w:szCs w:val="22"/>
+        </w:rPr>
+      </w:pPr>
+      <w:r>
+        <w:rPr/>
+        <w:t xml:space="preserve">Milestones: After 3 days, developers should be able to create simple applications from scratch using these technologies. After 5 days, they should be able to contribute to our project and work on their assigned tasks. </w:t>
+      </w:r>
+    </w:p>
+    <w:p>
+      <w:pPr>
+        <w:jc w:val="both"/>
+      </w:pPr>
+      <w:r>
+        <w:rPr/>
+        <w:t xml:space="preserve">It is possible that the collaboration tools currently used by the development team (Asana, GitHub, Trello) are not sufficient for organisational purposes.  </w:t>
+      </w:r>
+      <w:r>
+        <w:rPr/>
+        <w:t xml:space="preserve"> </w:t>
+      </w:r>
+    </w:p>
+    <w:p>
+      <w:pPr>
+        <w:jc w:val="both"/>
+      </w:pPr>
+      <w:r>
+        <w:rPr/>
+        <w:t xml:space="preserve">For instance, the free tier of Asana does not allow using timelines, which could be important to more easily visualise schedules and milestones outlined by the scope document of this project.  </w:t>
+      </w:r>
+      <w:r>
+        <w:rPr/>
+        <w:t xml:space="preserve"> </w:t>
+      </w:r>
+    </w:p>
+    <w:p>
+      <w:pPr>
+        <w:pStyle w:val="Normal"/>
+        <w:jc w:val="both"/>
+      </w:pPr>
+      <w:r>
+        <w:rPr/>
+        <w:t xml:space="preserve">In such cases, 1 day should be enough for the developers to either familiarise themselves with the additional features introduced by the “premium” tier of the </w:t>
+      </w:r>
+      <w:r>
+        <w:rPr/>
+        <w:t>collaboration</w:t>
+      </w:r>
+      <w:r>
+        <w:rPr/>
+        <w:t xml:space="preserve"> tools used or to learn a new collaboration tool altogether.</w:t>
+      </w:r>
+    </w:p>
+    <w:p xmlns:wp14="http://schemas.microsoft.com/office/word/2010/wordml" wp14:textId="77777777">
+      <w:pPr>
+        <w:pStyle w:val="Heading1"/>
+      </w:pPr>
+      <w:bookmarkStart w:name="_Toc394569865" w:id="18"/>
+      <w:r>
+        <w:rPr/>
+        <w:t>Communication Management</w:t>
+      </w:r>
+      <w:r>
+        <w:br/>
+      </w:r>
+      <w:bookmarkEnd w:id="18"/>
+    </w:p>
+    <w:p>
+      <w:pPr>
+        <w:pStyle w:val="Normal"/>
+        <w:jc w:val="both"/>
+      </w:pPr>
+      <w:r>
+        <w:rPr/>
+        <w:t>Face-to-face communication</w:t>
+      </w:r>
+      <w:r>
+        <w:rPr/>
+        <w:t xml:space="preserve"> among team members</w:t>
+      </w:r>
+      <w:r>
+        <w:rPr/>
+        <w:t xml:space="preserve"> will be held on Mondays, Thursdays and Fridays at class hours. Onl</w:t>
+      </w:r>
+      <w:r>
+        <w:rPr/>
+        <w:t>ine communication will be held through Slack and Asana.</w:t>
+      </w:r>
+    </w:p>
+    <w:p>
+      <w:pPr>
+        <w:pStyle w:val="Normal"/>
+        <w:jc w:val="both"/>
+      </w:pPr>
+      <w:r>
+        <w:rPr/>
+        <w:t>Communication with clients will be held through email and meetings in Blackboard Collaborate. Face-to-face communication with the client liaison may also be held at North Metropolitan TAFE.</w:t>
+      </w:r>
+    </w:p>
+    <w:p xmlns:wp14="http://schemas.microsoft.com/office/word/2010/wordml" wp14:textId="77777777">
+      <w:pPr>
+        <w:pStyle w:val="Heading1"/>
+      </w:pPr>
+      <w:bookmarkStart w:name="_Toc394569866" w:id="19"/>
+      <w:r>
+        <w:t>Stakeholders</w:t>
+      </w:r>
+      <w:bookmarkEnd w:id="19"/>
+    </w:p>
+    <w:p xmlns:wp14="http://schemas.microsoft.com/office/word/2010/wordml" wp14:textId="77777777"/>
+    <w:p xmlns:wp14="http://schemas.microsoft.com/office/word/2010/wordml" wp14:textId="3AB90FCB">
+      <w:pPr>
+        <w:pStyle w:val="Heading2"/>
+        <w:bidi w:val="0"/>
+        <w:spacing w:before="200" w:beforeAutospacing="off" w:after="0" w:afterAutospacing="off" w:line="276" w:lineRule="auto"/>
+        <w:ind w:left="0" w:right="0"/>
+        <w:jc w:val="left"/>
+      </w:pPr>
+      <w:bookmarkStart w:name="_Toc394569867" w:id="20"/>
+      <w:r>
+        <w:rPr/>
+        <w:t>Client</w:t>
+      </w:r>
+      <w:r>
+        <w:rPr/>
         <w:t>s</w:t>
       </w:r>
       <w:r>
-        <w:t xml:space="preserve"> to </w:t>
-      </w:r>
-      <w:r>
-        <w:t>establish</w:t>
-      </w:r>
-      <w:r>
-        <w:t xml:space="preserve"> what was achieved that week.</w:t>
-      </w:r>
-    </w:p>
-    <w:p xmlns:wp14="http://schemas.microsoft.com/office/word/2010/wordml" wp14:textId="77777777">
-      <w:r>
-        <w:t>Client meetings to be arranged at regular intervals (3-4 weeks) subject t</w:t>
-      </w:r>
-      <w:r>
-        <w:t>o availability of the client.</w:t>
-      </w:r>
-    </w:p>
-    <w:p xmlns:wp14="http://schemas.microsoft.com/office/word/2010/wordml" wp14:textId="77777777">
-      <w:pPr>
-        <w:pStyle w:val="Heading1"/>
-      </w:pPr>
-      <w:bookmarkStart w:name="_Toc394569863" w:id="16"/>
-      <w:r>
-        <w:t>Issue Management</w:t>
-      </w:r>
-      <w:bookmarkEnd w:id="16"/>
-    </w:p>
-    <w:p xmlns:wp14="http://schemas.microsoft.com/office/word/2010/wordml" wp14:textId="77777777">
-      <w:r>
-        <w:t>Issues will be monitored through the use of an Issues Log describing the issue, status, creator and resolution.</w:t>
-      </w:r>
-    </w:p>
-    <w:p xmlns:wp14="http://schemas.microsoft.com/office/word/2010/wordml" wp14:textId="77777777">
-      <w:r>
-        <w:t>Issues logged throughout the project will be communicated with the Lecturer during the weekly status report.</w:t>
-      </w:r>
-    </w:p>
-    <w:p xmlns:wp14="http://schemas.microsoft.com/office/word/2010/wordml" wp14:textId="77777777">
-      <w:pPr>
-        <w:pStyle w:val="Heading1"/>
-      </w:pPr>
-      <w:bookmarkStart w:name="_Toc394569864" w:id="17"/>
-      <w:r>
-        <w:t>Change Management</w:t>
-      </w:r>
-      <w:bookmarkEnd w:id="17"/>
-    </w:p>
-    <w:p xmlns:wp14="http://schemas.microsoft.com/office/word/2010/wordml" wp14:textId="77777777">
-      <w:r>
-        <w:t xml:space="preserve">Changes to the project after the preliminary sign off will be logged in a </w:t>
-      </w:r>
-      <w:r>
-        <w:t>Change Request Log</w:t>
-      </w:r>
-      <w:r>
-        <w:t xml:space="preserve"> in which the changes will be noted and categorized. </w:t>
-      </w:r>
-    </w:p>
-    <w:p xmlns:wp14="http://schemas.microsoft.com/office/word/2010/wordml" wp14:textId="77777777">
-      <w:r>
-        <w:lastRenderedPageBreak/>
-        <w:t>Changes logged throughout the project will be communicated with the Lecturer during the weekly status report.</w:t>
-      </w:r>
-    </w:p>
-    <w:p xmlns:wp14="http://schemas.microsoft.com/office/word/2010/wordml" wp14:textId="77777777">
-      <w:r>
-        <w:t xml:space="preserve">Changes to the Project Scope will </w:t>
-      </w:r>
-      <w:r>
-        <w:t xml:space="preserve">be </w:t>
-      </w:r>
-      <w:r>
-        <w:t xml:space="preserve">logged and upon approval by all stakeholders, implementation of the changes will take place. </w:t>
-      </w:r>
-    </w:p>
-    <w:p xmlns:wp14="http://schemas.microsoft.com/office/word/2010/wordml" wp14:textId="77777777">
-      <w:pPr>
-        <w:pStyle w:val="Heading1"/>
-      </w:pPr>
-      <w:bookmarkStart w:name="_Toc394569865" w:id="18"/>
-      <w:r>
-        <w:t>Communication Management</w:t>
-      </w:r>
-      <w:bookmarkEnd w:id="18"/>
+        <w:rPr/>
+        <w:t xml:space="preserve"> – </w:t>
+      </w:r>
+      <w:r>
+        <w:rPr/>
+        <w:t>Hairdressing lecturers at North Metropolitan TAFE Balga</w:t>
+      </w:r>
+      <w:bookmarkEnd w:id="20"/>
+    </w:p>
+    <w:p xmlns:wp14="http://schemas.microsoft.com/office/word/2010/wordml" wp14:textId="631B5AD8">
+      <w:pPr>
+        <w:pStyle w:val="Normal"/>
+        <w:bidi w:val="0"/>
+      </w:pPr>
+    </w:p>
+    <w:p xmlns:wp14="http://schemas.microsoft.com/office/word/2010/wordml" wp14:textId="43ABEF41">
+      <w:pPr>
+        <w:pStyle w:val="Normal"/>
+      </w:pPr>
+      <w:r>
+        <w:rPr/>
+        <w:t xml:space="preserve">Jade Uhrbom </w:t>
+      </w:r>
+    </w:p>
+    <w:p xmlns:wp14="http://schemas.microsoft.com/office/word/2010/wordml" wp14:textId="03B8CB75">
+      <w:pPr>
+        <w:pStyle w:val="Normal"/>
+      </w:pPr>
+      <w:r>
+        <w:rPr/>
+        <w:t xml:space="preserve">Dawn Hetherington </w:t>
+      </w:r>
+    </w:p>
+    <w:p>
+      <w:pPr>
+        <w:pStyle w:val="Normal"/>
+      </w:pPr>
+      <w:r>
+        <w:rPr/>
+        <w:t>Delia Stanley</w:t>
+      </w:r>
+    </w:p>
+    <w:p xmlns:wp14="http://schemas.microsoft.com/office/word/2010/wordml" wp14:textId="1445D237">
+      <w:pPr>
+        <w:pStyle w:val="Heading2"/>
+      </w:pPr>
+      <w:r>
+        <w:rPr/>
+        <w:t>Client liaison</w:t>
+      </w:r>
+      <w:bookmarkStart w:name="_Toc394569868" w:id="21"/>
+      <w:bookmarkEnd w:id="21"/>
+    </w:p>
+    <w:p xmlns:wp14="http://schemas.microsoft.com/office/word/2010/wordml" wp14:textId="06708CBA">
+      <w:pPr>
+        <w:pStyle w:val="Normal"/>
+      </w:pPr>
+    </w:p>
+    <w:p xmlns:wp14="http://schemas.microsoft.com/office/word/2010/wordml" wp14:textId="65E268B9">
+      <w:pPr>
+        <w:pStyle w:val="Normal"/>
+      </w:pPr>
+      <w:r>
+        <w:rPr/>
+        <w:t>Keith Critchett</w:t>
+      </w:r>
+    </w:p>
+    <w:p xmlns:wp14="http://schemas.microsoft.com/office/word/2010/wordml" wp14:textId="6B909895">
+      <w:pPr>
+        <w:pStyle w:val="Normal"/>
+      </w:pPr>
       <w:r>
         <w:br/>
       </w:r>
-    </w:p>
-    <w:p xmlns:wp14="http://schemas.microsoft.com/office/word/2010/wordml" wp14:textId="77777777">
-      <w:r>
-        <w:t>Team communication will be face to face during TAFE hours. Outside of TAFE hours, team communication relating to the project will be through Facebook, Email or SMS.</w:t>
-      </w:r>
-    </w:p>
-    <w:p xmlns:wp14="http://schemas.microsoft.com/office/word/2010/wordml" wp14:textId="77777777">
-      <w:r>
-        <w:t>Questions for the client will be forwarded to the Project Manager to be reviewed by the Project Manager and Lecturer prior to being forwarded to the Client.</w:t>
-      </w:r>
+      <w:r>
+        <w:rPr>
+          <w:rStyle w:val="Heading2Char"/>
+        </w:rPr>
+        <w:t>Project Manager</w:t>
+      </w:r>
+    </w:p>
+    <w:p>
+      <w:pPr>
+        <w:pStyle w:val="Normal"/>
+      </w:pPr>
+      <w:r>
+        <w:rPr/>
+        <w:t>Guido Verschoor</w:t>
+      </w:r>
+    </w:p>
+    <w:p xmlns:wp14="http://schemas.microsoft.com/office/word/2010/wordml" wp14:textId="579C08C8">
+      <w:pPr>
+        <w:pStyle w:val="Heading2"/>
+      </w:pPr>
       <w:r>
         <w:br/>
       </w:r>
       <w:r>
+        <w:rPr/>
+        <w:t xml:space="preserve">Project Team – </w:t>
+      </w:r>
+      <w:r>
+        <w:rPr/>
+        <w:t>Diploma of Software Development students at North Metropolitan TAFE</w:t>
+      </w:r>
+      <w:r>
         <w:br/>
       </w:r>
-      <w:r>
-        <w:t>The Project Team will have daily status meetings to review completed tasks, determine current objectives and bring to light any minor issues to be resolved.</w:t>
+      <w:bookmarkStart w:name="_Toc394569869" w:id="22"/>
+      <w:bookmarkEnd w:id="22"/>
+    </w:p>
+    <w:p>
+      <w:pPr>
+        <w:pStyle w:val="Normal"/>
+        <w:bidi w:val="0"/>
+        <w:spacing w:before="0" w:beforeAutospacing="off" w:after="200" w:afterAutospacing="off" w:line="276" w:lineRule="auto"/>
+        <w:ind w:left="0" w:right="0"/>
+        <w:jc w:val="both"/>
+      </w:pPr>
+      <w:r>
+        <w:rPr/>
+        <w:t>Diego C</w:t>
+      </w:r>
+      <w:r>
+        <w:rPr/>
+        <w:t>.</w:t>
       </w:r>
       <w:r>
         <w:br/>
       </w:r>
       <w:r>
-        <w:rPr>
-          <w:b/>
-          <w:sz w:val="28"/>
-          <w:szCs w:val="28"/>
-        </w:rPr>
-        <w:br/>
-      </w:r>
-      <w:r>
-        <w:t>Project documents to be maintained on the shared Google Drive folder with specific documentation for each project to be placed in the appropriate folder.</w:t>
-      </w:r>
-      <w:r>
-        <w:br/>
-      </w:r>
-      <w:r>
-        <w:br/>
-      </w:r>
-      <w:r>
-        <w:t>Project code will maintained using GitHub with code for each specific project stored in its own repository.</w:t>
-      </w:r>
-    </w:p>
-    <w:p xmlns:wp14="http://schemas.microsoft.com/office/word/2010/wordml" wp14:textId="77777777">
-      <w:pPr>
-        <w:pStyle w:val="Heading1"/>
-      </w:pPr>
-      <w:bookmarkStart w:name="_Toc394569866" w:id="19"/>
-      <w:r>
-        <w:t>Stakeholders</w:t>
-      </w:r>
-      <w:bookmarkEnd w:id="19"/>
-    </w:p>
-    <w:p xmlns:wp14="http://schemas.microsoft.com/office/word/2010/wordml" wp14:textId="77777777"/>
-    <w:p xmlns:wp14="http://schemas.microsoft.com/office/word/2010/wordml" wp14:textId="77777777">
-      <w:pPr>
-        <w:pStyle w:val="Heading2"/>
-      </w:pPr>
-      <w:bookmarkStart w:name="_Toc394569867" w:id="20"/>
-      <w:r>
-        <w:t>Client – City of Gosnells</w:t>
-      </w:r>
-      <w:bookmarkEnd w:id="20"/>
-      <w:r>
-        <w:br/>
-      </w:r>
-    </w:p>
-    <w:p xmlns:wp14="http://schemas.microsoft.com/office/word/2010/wordml" wp14:textId="77777777">
-      <w:r>
-        <w:t>Paul Farina</w:t>
-      </w:r>
-      <w:r>
-        <w:br/>
-      </w:r>
-      <w:r>
-        <w:t>Community Events Officer</w:t>
-      </w:r>
-    </w:p>
-    <w:p xmlns:wp14="http://schemas.microsoft.com/office/word/2010/wordml" wp14:textId="77777777"/>
-    <w:p xmlns:wp14="http://schemas.microsoft.com/office/word/2010/wordml" wp14:textId="77777777">
-      <w:r>
-        <w:t>Adrian Jarvis</w:t>
-      </w:r>
-      <w:r>
-        <w:br/>
-      </w:r>
-      <w:r>
-        <w:t>Coordinator Leisure Planning</w:t>
-      </w:r>
-    </w:p>
-    <w:p xmlns:wp14="http://schemas.microsoft.com/office/word/2010/wordml" wp14:textId="77777777">
-      <w:r>
-        <w:t>Danny Perry</w:t>
-      </w:r>
-    </w:p>
-    <w:p xmlns:wp14="http://schemas.microsoft.com/office/word/2010/wordml" wp14:textId="77777777">
-      <w:pPr>
-        <w:pStyle w:val="Heading2"/>
-      </w:pPr>
-      <w:r>
-        <w:br/>
-      </w:r>
-      <w:bookmarkStart w:name="_Toc394569868" w:id="21"/>
-      <w:r>
-        <w:t xml:space="preserve">Project Sponsor – Central </w:t>
-      </w:r>
-      <w:r>
-        <w:t>Institute of Technology</w:t>
-      </w:r>
-      <w:bookmarkEnd w:id="21"/>
-      <w:r>
-        <w:br/>
-      </w:r>
-    </w:p>
-    <w:p xmlns:wp14="http://schemas.microsoft.com/office/word/2010/wordml" wp14:textId="77777777">
-      <w:r>
-        <w:t>Nichola Kerr</w:t>
-      </w:r>
-      <w:r>
-        <w:br/>
-      </w:r>
-      <w:r>
-        <w:t>Lecturer</w:t>
-      </w:r>
-    </w:p>
-    <w:p xmlns:wp14="http://schemas.microsoft.com/office/word/2010/wordml" wp14:textId="77777777">
-      <w:pPr>
-        <w:pStyle w:val="Heading2"/>
-      </w:pPr>
-      <w:r>
-        <w:lastRenderedPageBreak/>
-        <w:br/>
-      </w:r>
-      <w:bookmarkStart w:name="_Toc394569869" w:id="22"/>
-      <w:r>
-        <w:t>Project Team – Central Institute of Technology</w:t>
-      </w:r>
-      <w:bookmarkEnd w:id="22"/>
-      <w:r>
-        <w:br/>
-      </w:r>
-    </w:p>
-    <w:p xmlns:wp14="http://schemas.microsoft.com/office/word/2010/wordml" wp14:textId="77777777">
-      <w:r>
-        <w:t>Stuart Watt</w:t>
-      </w:r>
-      <w:r>
-        <w:br/>
-      </w:r>
-      <w:r>
-        <w:t>Project Manager</w:t>
+        <w:rPr/>
+        <w:t>Gerardo G.</w:t>
+      </w:r>
+    </w:p>
+    <w:p>
+      <w:pPr>
+        <w:pStyle w:val="Normal"/>
+        <w:bidi w:val="0"/>
+        <w:spacing w:before="0" w:beforeAutospacing="off" w:after="200" w:afterAutospacing="off" w:line="276" w:lineRule="auto"/>
+        <w:ind w:left="0" w:right="0"/>
+        <w:jc w:val="both"/>
+      </w:pPr>
+      <w:r>
+        <w:rPr/>
+        <w:t>Stefan S.</w:t>
       </w:r>
     </w:p>
     <w:p xmlns:wp14="http://schemas.microsoft.com/office/word/2010/wordml" wp14:textId="77777777">
@@ -3411,6 +4078,117 @@
 
 <file path=word/numbering.xml><?xml version="1.0" encoding="utf-8"?>
 <w:numbering xmlns:wpc="http://schemas.microsoft.com/office/word/2010/wordprocessingCanvas" xmlns:cx="http://schemas.microsoft.com/office/drawing/2014/chartex" xmlns:cx1="http://schemas.microsoft.com/office/drawing/2015/9/8/chartex" xmlns:mc="http://schemas.openxmlformats.org/markup-compatibility/2006" xmlns:o="urn:schemas-microsoft-com:office:office" xmlns:r="http://schemas.openxmlformats.org/officeDocument/2006/relationships" xmlns:m="http://schemas.openxmlformats.org/officeDocument/2006/math" xmlns:v="urn:schemas-microsoft-com:vml" xmlns:wp14="http://schemas.microsoft.com/office/word/2010/wordprocessingDrawing" xmlns:wp="http://schemas.openxmlformats.org/drawingml/2006/wordprocessingDrawing" xmlns:w10="urn:schemas-microsoft-com:office:word" xmlns:w="http://schemas.openxmlformats.org/wordprocessingml/2006/main" xmlns:w14="http://schemas.microsoft.com/office/word/2010/wordml" xmlns:w15="http://schemas.microsoft.com/office/word/2012/wordml" xmlns:w16se="http://schemas.microsoft.com/office/word/2015/wordml/symex" xmlns:wpg="http://schemas.microsoft.com/office/word/2010/wordprocessingGroup" xmlns:wpi="http://schemas.microsoft.com/office/word/2010/wordprocessingInk" xmlns:wne="http://schemas.microsoft.com/office/word/2006/wordml" xmlns:wps="http://schemas.microsoft.com/office/word/2010/wordprocessingShape" mc:Ignorable="w14 w15 w16se wp14">
+  <w:abstractNum xmlns:w="http://schemas.openxmlformats.org/wordprocessingml/2006/main" w:abstractNumId="2">
+    <w:multiLevelType xmlns:w="http://schemas.openxmlformats.org/wordprocessingml/2006/main" w:val="hybridMultilevel"/>
+    <w:lvl xmlns:w="http://schemas.openxmlformats.org/wordprocessingml/2006/main" w:ilvl="0">
+      <w:start w:val="1"/>
+      <w:numFmt w:val="bullet"/>
+      <w:lvlText w:val=""/>
+      <w:lvlJc w:val="left"/>
+      <w:pPr>
+        <w:ind w:left="720" w:hanging="360"/>
+      </w:pPr>
+      <w:rPr>
+        <w:rFonts w:hint="default" w:ascii="Symbol" w:hAnsi="Symbol"/>
+      </w:rPr>
+    </w:lvl>
+    <w:lvl xmlns:w="http://schemas.openxmlformats.org/wordprocessingml/2006/main" w:ilvl="1">
+      <w:start w:val="1"/>
+      <w:numFmt w:val="bullet"/>
+      <w:lvlText w:val="o"/>
+      <w:lvlJc w:val="left"/>
+      <w:pPr>
+        <w:ind w:left="1440" w:hanging="360"/>
+      </w:pPr>
+      <w:rPr>
+        <w:rFonts w:hint="default" w:ascii="Courier New" w:hAnsi="Courier New"/>
+      </w:rPr>
+    </w:lvl>
+    <w:lvl xmlns:w="http://schemas.openxmlformats.org/wordprocessingml/2006/main" w:ilvl="2">
+      <w:start w:val="1"/>
+      <w:numFmt w:val="bullet"/>
+      <w:lvlText w:val=""/>
+      <w:lvlJc w:val="left"/>
+      <w:pPr>
+        <w:ind w:left="2160" w:hanging="360"/>
+      </w:pPr>
+      <w:rPr>
+        <w:rFonts w:hint="default" w:ascii="Wingdings" w:hAnsi="Wingdings"/>
+      </w:rPr>
+    </w:lvl>
+    <w:lvl xmlns:w="http://schemas.openxmlformats.org/wordprocessingml/2006/main" w:ilvl="3">
+      <w:start w:val="1"/>
+      <w:numFmt w:val="bullet"/>
+      <w:lvlText w:val=""/>
+      <w:lvlJc w:val="left"/>
+      <w:pPr>
+        <w:ind w:left="2880" w:hanging="360"/>
+      </w:pPr>
+      <w:rPr>
+        <w:rFonts w:hint="default" w:ascii="Symbol" w:hAnsi="Symbol"/>
+      </w:rPr>
+    </w:lvl>
+    <w:lvl xmlns:w="http://schemas.openxmlformats.org/wordprocessingml/2006/main" w:ilvl="4">
+      <w:start w:val="1"/>
+      <w:numFmt w:val="bullet"/>
+      <w:lvlText w:val="o"/>
+      <w:lvlJc w:val="left"/>
+      <w:pPr>
+        <w:ind w:left="3600" w:hanging="360"/>
+      </w:pPr>
+      <w:rPr>
+        <w:rFonts w:hint="default" w:ascii="Courier New" w:hAnsi="Courier New"/>
+      </w:rPr>
+    </w:lvl>
+    <w:lvl xmlns:w="http://schemas.openxmlformats.org/wordprocessingml/2006/main" w:ilvl="5">
+      <w:start w:val="1"/>
+      <w:numFmt w:val="bullet"/>
+      <w:lvlText w:val=""/>
+      <w:lvlJc w:val="left"/>
+      <w:pPr>
+        <w:ind w:left="4320" w:hanging="360"/>
+      </w:pPr>
+      <w:rPr>
+        <w:rFonts w:hint="default" w:ascii="Wingdings" w:hAnsi="Wingdings"/>
+      </w:rPr>
+    </w:lvl>
+    <w:lvl xmlns:w="http://schemas.openxmlformats.org/wordprocessingml/2006/main" w:ilvl="6">
+      <w:start w:val="1"/>
+      <w:numFmt w:val="bullet"/>
+      <w:lvlText w:val=""/>
+      <w:lvlJc w:val="left"/>
+      <w:pPr>
+        <w:ind w:left="5040" w:hanging="360"/>
+      </w:pPr>
+      <w:rPr>
+        <w:rFonts w:hint="default" w:ascii="Symbol" w:hAnsi="Symbol"/>
+      </w:rPr>
+    </w:lvl>
+    <w:lvl xmlns:w="http://schemas.openxmlformats.org/wordprocessingml/2006/main" w:ilvl="7">
+      <w:start w:val="1"/>
+      <w:numFmt w:val="bullet"/>
+      <w:lvlText w:val="o"/>
+      <w:lvlJc w:val="left"/>
+      <w:pPr>
+        <w:ind w:left="5760" w:hanging="360"/>
+      </w:pPr>
+      <w:rPr>
+        <w:rFonts w:hint="default" w:ascii="Courier New" w:hAnsi="Courier New"/>
+      </w:rPr>
+    </w:lvl>
+    <w:lvl xmlns:w="http://schemas.openxmlformats.org/wordprocessingml/2006/main" w:ilvl="8">
+      <w:start w:val="1"/>
+      <w:numFmt w:val="bullet"/>
+      <w:lvlText w:val=""/>
+      <w:lvlJc w:val="left"/>
+      <w:pPr>
+        <w:ind w:left="6480" w:hanging="360"/>
+      </w:pPr>
+      <w:rPr>
+        <w:rFonts w:hint="default" w:ascii="Wingdings" w:hAnsi="Wingdings"/>
+      </w:rPr>
+    </w:lvl>
+  </w:abstractNum>
   <w:abstractNum w:abstractNumId="0" w15:restartNumberingAfterBreak="0">
     <w:nsid w:val="2F173188"/>
     <w:multiLevelType w:val="hybridMultilevel"/>
@@ -3527,7 +4305,8 @@
     <w:nsid w:val="6043446A"/>
     <w:multiLevelType w:val="hybridMultilevel"/>
     <w:tmpl w:val="F03A997A"/>
-    <w:lvl w:ilvl="0" w:tplc="97040714">
+    <w:lvl w:ilvl="0">
+      <w:start w:val="1"/>
       <w:numFmt w:val="bullet"/>
       <w:lvlText w:val="-"/>
       <w:lvlJc w:val="left"/>
@@ -3535,7 +4314,7 @@
         <w:ind w:left="720" w:hanging="360"/>
       </w:pPr>
       <w:rPr>
-        <w:rFonts w:hint="default" w:ascii="Century Gothic" w:hAnsi="Century Gothic" w:eastAsiaTheme="minorEastAsia" w:cstheme="minorBidi"/>
+        <w:rFonts w:hint="default" w:ascii="Century Gothic" w:hAnsi="Century Gothic"/>
       </w:rPr>
     </w:lvl>
     <w:lvl w:ilvl="1" w:tplc="0C090003" w:tentative="1">
@@ -3635,6 +4414,9 @@
       </w:rPr>
     </w:lvl>
   </w:abstractNum>
+  <w:num w:numId="3">
+    <w:abstractNumId w:val="2"/>
+  </w:num>
   <w:num w:numId="1">
     <w:abstractNumId w:val="1"/>
   </w:num>

</xml_diff>